<commit_message>
reports updated & small testing changes
</commit_message>
<xml_diff>
--- a/doc/Testing report.docx
+++ b/doc/Testing report.docx
@@ -7,6 +7,71 @@
         <w:pStyle w:val="Heading1"/>
       </w:pPr>
       <w:r>
+        <w:drawing>
+          <wp:anchor distT="0" distB="0" distL="114300" distR="114300" simplePos="0" relativeHeight="251658240" behindDoc="1" locked="0" layoutInCell="1" allowOverlap="1" wp14:anchorId="34620CA4" wp14:editId="10C3932A">
+            <wp:simplePos x="0" y="0"/>
+            <wp:positionH relativeFrom="margin">
+              <wp:align>right</wp:align>
+            </wp:positionH>
+            <wp:positionV relativeFrom="paragraph">
+              <wp:posOffset>0</wp:posOffset>
+            </wp:positionV>
+            <wp:extent cx="1390650" cy="2019300"/>
+            <wp:effectExtent l="0" t="0" r="0" b="0"/>
+            <wp:wrapThrough wrapText="bothSides">
+              <wp:wrapPolygon edited="0">
+                <wp:start x="0" y="0"/>
+                <wp:lineTo x="0" y="21396"/>
+                <wp:lineTo x="21304" y="21396"/>
+                <wp:lineTo x="21304" y="0"/>
+                <wp:lineTo x="0" y="0"/>
+              </wp:wrapPolygon>
+            </wp:wrapThrough>
+            <wp:docPr id="1" name="Picture 1" descr="Text&#10;&#10;Description automatically generated with medium confidence"/>
+            <wp:cNvGraphicFramePr>
+              <a:graphicFrameLocks xmlns:a="http://schemas.openxmlformats.org/drawingml/2006/main" noChangeAspect="1"/>
+            </wp:cNvGraphicFramePr>
+            <a:graphic xmlns:a="http://schemas.openxmlformats.org/drawingml/2006/main">
+              <a:graphicData uri="http://schemas.openxmlformats.org/drawingml/2006/picture">
+                <pic:pic xmlns:pic="http://schemas.openxmlformats.org/drawingml/2006/picture">
+                  <pic:nvPicPr>
+                    <pic:cNvPr id="1" name="Picture 1" descr="Text&#10;&#10;Description automatically generated with medium confidence"/>
+                    <pic:cNvPicPr/>
+                  </pic:nvPicPr>
+                  <pic:blipFill>
+                    <a:blip r:embed="rId5">
+                      <a:extLst>
+                        <a:ext uri="{28A0092B-C50C-407E-A947-70E740481C1C}">
+                          <a14:useLocalDpi xmlns:a14="http://schemas.microsoft.com/office/drawing/2010/main" val="0"/>
+                        </a:ext>
+                      </a:extLst>
+                    </a:blip>
+                    <a:stretch>
+                      <a:fillRect/>
+                    </a:stretch>
+                  </pic:blipFill>
+                  <pic:spPr>
+                    <a:xfrm>
+                      <a:off x="0" y="0"/>
+                      <a:ext cx="1390650" cy="2019300"/>
+                    </a:xfrm>
+                    <a:prstGeom prst="rect">
+                      <a:avLst/>
+                    </a:prstGeom>
+                  </pic:spPr>
+                </pic:pic>
+              </a:graphicData>
+            </a:graphic>
+            <wp14:sizeRelH relativeFrom="page">
+              <wp14:pctWidth>0</wp14:pctWidth>
+            </wp14:sizeRelH>
+            <wp14:sizeRelV relativeFrom="page">
+              <wp14:pctHeight>0</wp14:pctHeight>
+            </wp14:sizeRelV>
+          </wp:anchor>
+        </w:drawing>
+      </w:r>
+      <w:r>
         <w:t>Testing Choices</w:t>
       </w:r>
     </w:p>
@@ -14,6 +79,12 @@
       <w:r>
         <w:t>Tests for all the main classes have been created. These are:</w:t>
       </w:r>
+      <w:r>
+        <w:rPr>
+          <w:noProof/>
+        </w:rPr>
+        <w:t xml:space="preserve"> </w:t>
+      </w:r>
     </w:p>
     <w:p>
       <w:pPr>
@@ -71,7 +142,10 @@
         <w:t>U</w:t>
       </w:r>
       <w:r>
-        <w:t>nit 5</w:t>
+        <w:t xml:space="preserve">nit </w:t>
+      </w:r>
+      <w:r>
+        <w:t>version 4.13.1. The tests were made to ensure that each of the classes function correctly.</w:t>
       </w:r>
     </w:p>
     <w:p>
@@ -85,6 +159,9 @@
     <w:p>
       <w:r>
         <w:t>The CardDeck class is used for storing the card objects in a queue data structure, this is used throughout the program and therefore testing of its methods is essential.</w:t>
+      </w:r>
+      <w:r>
+        <w:t xml:space="preserve"> The main methods that are used in the CardDeck class that need to be tested are the drawing of cards and the placing of cards from and onto a deck.</w:t>
       </w:r>
     </w:p>
     <w:p>
@@ -285,6 +362,17 @@
       <w:r>
         <w:t>The Card class is used to store the value of the card.</w:t>
       </w:r>
+      <w:r>
+        <w:t xml:space="preserve"> In this class there </w:t>
+      </w:r>
+      <w:proofErr w:type="gramStart"/>
+      <w:r>
+        <w:t>is</w:t>
+      </w:r>
+      <w:proofErr w:type="gramEnd"/>
+      <w:r>
+        <w:t xml:space="preserve"> just a simple getter and setter functions.</w:t>
+      </w:r>
     </w:p>
     <w:p>
       <w:pPr>
@@ -312,437 +400,6 @@
     <w:p>
       <w:r>
         <w:t>This method is to test that the getter function inside of the Card class is working as intended</w:t>
-      </w:r>
-    </w:p>
-    <w:p>
-      <w:pPr>
-        <w:pStyle w:val="Heading3"/>
-        <w:rPr>
-          <w:color w:val="A9B7C6"/>
-        </w:rPr>
-      </w:pPr>
-      <w:r>
-        <w:rPr>
-          <w:color w:val="CC7832"/>
-        </w:rPr>
-        <w:t xml:space="preserve">void </w:t>
-      </w:r>
-      <w:r>
-        <w:t>testToString</w:t>
-      </w:r>
-      <w:r>
-        <w:rPr>
-          <w:color w:val="A9B7C6"/>
-        </w:rPr>
-        <w:t>()</w:t>
-      </w:r>
-    </w:p>
-    <w:p>
-      <w:r>
-        <w:t>This method is to test that the value of the ToString override is outputting the correct values</w:t>
-      </w:r>
-    </w:p>
-    <w:p>
-      <w:pPr>
-        <w:rPr>
-          <w:rFonts w:asciiTheme="majorHAnsi" w:eastAsiaTheme="majorEastAsia" w:hAnsiTheme="majorHAnsi" w:cstheme="majorBidi"/>
-          <w:color w:val="2F5496" w:themeColor="accent1" w:themeShade="BF"/>
-          <w:sz w:val="26"/>
-          <w:szCs w:val="26"/>
-        </w:rPr>
-      </w:pPr>
-      <w:r>
-        <w:lastRenderedPageBreak/>
-        <w:br w:type="page"/>
-      </w:r>
-    </w:p>
-    <w:p>
-      <w:pPr>
-        <w:pStyle w:val="Heading2"/>
-      </w:pPr>
-      <w:r>
-        <w:lastRenderedPageBreak/>
-        <w:t>PackTest.java</w:t>
-      </w:r>
-    </w:p>
-    <w:p>
-      <w:r>
-        <w:t>This testing class is used to ensure that a text file can be read into the program correctly</w:t>
-      </w:r>
-    </w:p>
-    <w:p>
-      <w:pPr>
-        <w:pStyle w:val="Heading3"/>
-        <w:rPr>
-          <w:color w:val="A9B7C6"/>
-        </w:rPr>
-      </w:pPr>
-      <w:r>
-        <w:rPr>
-          <w:color w:val="CC7832"/>
-        </w:rPr>
-        <w:t xml:space="preserve">void </w:t>
-      </w:r>
-      <w:r>
-        <w:t>testToString</w:t>
-      </w:r>
-      <w:r>
-        <w:rPr>
-          <w:color w:val="A9B7C6"/>
-        </w:rPr>
-        <w:t>()</w:t>
-      </w:r>
-    </w:p>
-    <w:p>
-      <w:r>
-        <w:t xml:space="preserve">This method is used to test the override ToString method. To initialize the pack object that I used for testing a method called </w:t>
-      </w:r>
-      <w:r>
-        <w:rPr>
-          <w:color w:val="CC7832"/>
-        </w:rPr>
-        <w:t xml:space="preserve">initFile() </w:t>
-      </w:r>
-      <w:r>
-        <w:t>is used to created a new text file and populate it with numbers, simulating a pack.txt file. This is then read into the program using the constructor in the pack class.</w:t>
-      </w:r>
-    </w:p>
-    <w:p>
-      <w:pPr>
-        <w:pStyle w:val="Heading2"/>
-      </w:pPr>
-      <w:r>
-        <w:t>PlayerTest.java</w:t>
-      </w:r>
-    </w:p>
-    <w:p>
-      <w:r>
-        <w:t xml:space="preserve">This class is used to test all of the methods to within the Player class, this is very important as these methods are used throughout the program. </w:t>
-      </w:r>
-    </w:p>
-    <w:p>
-      <w:pPr>
-        <w:pStyle w:val="Heading3"/>
-        <w:rPr>
-          <w:color w:val="A9B7C6"/>
-        </w:rPr>
-      </w:pPr>
-      <w:r>
-        <w:rPr>
-          <w:color w:val="A9B7C6"/>
-        </w:rPr>
-        <w:t xml:space="preserve">Player </w:t>
-      </w:r>
-      <w:r>
-        <w:t>createPlayer</w:t>
-      </w:r>
-      <w:r>
-        <w:rPr>
-          <w:color w:val="A9B7C6"/>
-        </w:rPr>
-        <w:t>()</w:t>
-      </w:r>
-    </w:p>
-    <w:p>
-      <w:r>
-        <w:t xml:space="preserve">This is a method that is used in </w:t>
-      </w:r>
-      <w:r>
-        <w:t>many of</w:t>
-      </w:r>
-      <w:r>
-        <w:t xml:space="preserve"> the test methods to construct a new player object and then populate the players decks with the required cards for testing</w:t>
-      </w:r>
-    </w:p>
-    <w:p>
-      <w:pPr>
-        <w:pStyle w:val="Heading3"/>
-        <w:rPr>
-          <w:color w:val="A9B7C6"/>
-        </w:rPr>
-      </w:pPr>
-      <w:r>
-        <w:rPr>
-          <w:color w:val="CC7832"/>
-        </w:rPr>
-        <w:t xml:space="preserve">void </w:t>
-      </w:r>
-      <w:r>
-        <w:t>testDrawCardFromDeck</w:t>
-      </w:r>
-      <w:r>
-        <w:rPr>
-          <w:color w:val="A9B7C6"/>
-        </w:rPr>
-        <w:t>()</w:t>
-      </w:r>
-    </w:p>
-    <w:p>
-      <w:r>
-        <w:t xml:space="preserve">This test is used to </w:t>
-      </w:r>
-      <w:r>
-        <w:t>ensure that the correct card is being drawn from the players left deck and then placed into their hand. This is done by:</w:t>
-      </w:r>
-    </w:p>
-    <w:p>
-      <w:pPr>
-        <w:pStyle w:val="ListParagraph"/>
-        <w:numPr>
-          <w:ilvl w:val="0"/>
-          <w:numId w:val="5"/>
-        </w:numPr>
-      </w:pPr>
-      <w:r>
-        <w:t>Populating a Queue of cards</w:t>
-      </w:r>
-    </w:p>
-    <w:p>
-      <w:pPr>
-        <w:pStyle w:val="ListParagraph"/>
-        <w:numPr>
-          <w:ilvl w:val="0"/>
-          <w:numId w:val="5"/>
-        </w:numPr>
-      </w:pPr>
-      <w:r>
-        <w:t>Initialising a new player object with the queue of cards</w:t>
-      </w:r>
-    </w:p>
-    <w:p>
-      <w:pPr>
-        <w:pStyle w:val="ListParagraph"/>
-        <w:numPr>
-          <w:ilvl w:val="0"/>
-          <w:numId w:val="5"/>
-        </w:numPr>
-      </w:pPr>
-      <w:r>
-        <w:t>Recording the value before any changes have been made</w:t>
-      </w:r>
-    </w:p>
-    <w:p>
-      <w:pPr>
-        <w:pStyle w:val="ListParagraph"/>
-        <w:numPr>
-          <w:ilvl w:val="0"/>
-          <w:numId w:val="5"/>
-        </w:numPr>
-      </w:pPr>
-      <w:r>
-        <w:t>Executing the drawCardFromDeck() method</w:t>
-      </w:r>
-    </w:p>
-    <w:p>
-      <w:pPr>
-        <w:pStyle w:val="ListParagraph"/>
-        <w:numPr>
-          <w:ilvl w:val="0"/>
-          <w:numId w:val="5"/>
-        </w:numPr>
-      </w:pPr>
-      <w:r>
-        <w:t>Recording the expected and actual output</w:t>
-      </w:r>
-    </w:p>
-    <w:p>
-      <w:pPr>
-        <w:pStyle w:val="ListParagraph"/>
-        <w:numPr>
-          <w:ilvl w:val="0"/>
-          <w:numId w:val="5"/>
-        </w:numPr>
-      </w:pPr>
-      <w:r>
-        <w:t>Assertion test to check these outputs</w:t>
-      </w:r>
-    </w:p>
-    <w:p>
-      <w:pPr>
-        <w:pStyle w:val="Heading3"/>
-        <w:rPr>
-          <w:color w:val="A9B7C6"/>
-        </w:rPr>
-      </w:pPr>
-      <w:r>
-        <w:rPr>
-          <w:color w:val="CC7832"/>
-        </w:rPr>
-        <w:t xml:space="preserve">void </w:t>
-      </w:r>
-      <w:r>
-        <w:t>testDiscardCardToDeck</w:t>
-      </w:r>
-      <w:r>
-        <w:rPr>
-          <w:color w:val="A9B7C6"/>
-        </w:rPr>
-        <w:t>()</w:t>
-      </w:r>
-    </w:p>
-    <w:p>
-      <w:r>
-        <w:t>This test is used to ensure that the correct card is discarded from the players deck and is then placed into their right deck, this is done by:</w:t>
-      </w:r>
-    </w:p>
-    <w:p>
-      <w:pPr>
-        <w:pStyle w:val="ListParagraph"/>
-        <w:numPr>
-          <w:ilvl w:val="0"/>
-          <w:numId w:val="6"/>
-        </w:numPr>
-      </w:pPr>
-      <w:r>
-        <w:t>Populating a Queue of cards</w:t>
-      </w:r>
-    </w:p>
-    <w:p>
-      <w:pPr>
-        <w:pStyle w:val="ListParagraph"/>
-        <w:numPr>
-          <w:ilvl w:val="0"/>
-          <w:numId w:val="6"/>
-        </w:numPr>
-      </w:pPr>
-      <w:r>
-        <w:t>Initialising a new player object with the queue of cards</w:t>
-      </w:r>
-    </w:p>
-    <w:p>
-      <w:pPr>
-        <w:pStyle w:val="ListParagraph"/>
-        <w:numPr>
-          <w:ilvl w:val="0"/>
-          <w:numId w:val="6"/>
-        </w:numPr>
-      </w:pPr>
-      <w:r>
-        <w:t>Recording the value before any changes have been made</w:t>
-      </w:r>
-    </w:p>
-    <w:p>
-      <w:pPr>
-        <w:pStyle w:val="ListParagraph"/>
-        <w:numPr>
-          <w:ilvl w:val="0"/>
-          <w:numId w:val="6"/>
-        </w:numPr>
-      </w:pPr>
-      <w:r>
-        <w:t>Executing the discardCardToDeck() method</w:t>
-      </w:r>
-    </w:p>
-    <w:p>
-      <w:pPr>
-        <w:pStyle w:val="ListParagraph"/>
-        <w:numPr>
-          <w:ilvl w:val="0"/>
-          <w:numId w:val="6"/>
-        </w:numPr>
-      </w:pPr>
-      <w:r>
-        <w:t>Recording the expected and actual output</w:t>
-      </w:r>
-    </w:p>
-    <w:p>
-      <w:pPr>
-        <w:pStyle w:val="ListParagraph"/>
-        <w:numPr>
-          <w:ilvl w:val="0"/>
-          <w:numId w:val="6"/>
-        </w:numPr>
-      </w:pPr>
-      <w:r>
-        <w:t>Assertion test to check these outputs</w:t>
-      </w:r>
-    </w:p>
-    <w:p>
-      <w:pPr>
-        <w:pStyle w:val="Heading3"/>
-        <w:rPr>
-          <w:color w:val="A9B7C6"/>
-        </w:rPr>
-      </w:pPr>
-      <w:r>
-        <w:rPr>
-          <w:color w:val="CC7832"/>
-        </w:rPr>
-        <w:t xml:space="preserve">void </w:t>
-      </w:r>
-      <w:r>
-        <w:t>testPlayGo</w:t>
-      </w:r>
-      <w:r>
-        <w:rPr>
-          <w:color w:val="A9B7C6"/>
-        </w:rPr>
-        <w:t>()</w:t>
-      </w:r>
-    </w:p>
-    <w:p>
-      <w:r>
-        <w:t>This test is to simulate the players’ hand after they have played a go.</w:t>
-      </w:r>
-    </w:p>
-    <w:p>
-      <w:pPr>
-        <w:pStyle w:val="ListParagraph"/>
-        <w:numPr>
-          <w:ilvl w:val="0"/>
-          <w:numId w:val="7"/>
-        </w:numPr>
-      </w:pPr>
-      <w:r>
-        <w:t>Populating a Queue of cards</w:t>
-      </w:r>
-    </w:p>
-    <w:p>
-      <w:pPr>
-        <w:pStyle w:val="ListParagraph"/>
-        <w:numPr>
-          <w:ilvl w:val="0"/>
-          <w:numId w:val="7"/>
-        </w:numPr>
-      </w:pPr>
-      <w:r>
-        <w:t>Initialising a new player object with the queue of cards</w:t>
-      </w:r>
-    </w:p>
-    <w:p>
-      <w:pPr>
-        <w:pStyle w:val="ListParagraph"/>
-        <w:numPr>
-          <w:ilvl w:val="0"/>
-          <w:numId w:val="7"/>
-        </w:numPr>
-      </w:pPr>
-      <w:r>
-        <w:t>Simulate a round of play by executing the playGo() method</w:t>
-      </w:r>
-    </w:p>
-    <w:p>
-      <w:pPr>
-        <w:pStyle w:val="ListParagraph"/>
-        <w:numPr>
-          <w:ilvl w:val="0"/>
-          <w:numId w:val="7"/>
-        </w:numPr>
-      </w:pPr>
-      <w:r>
-        <w:t>Record the expected output of the deck</w:t>
-      </w:r>
-    </w:p>
-    <w:p>
-      <w:pPr>
-        <w:pStyle w:val="ListParagraph"/>
-        <w:numPr>
-          <w:ilvl w:val="0"/>
-          <w:numId w:val="7"/>
-        </w:numPr>
-      </w:pPr>
-      <w:r>
-        <w:t>Assertion test this against the actual output</w:t>
       </w:r>
     </w:p>
     <w:p>
@@ -771,6 +428,417 @@
     </w:p>
     <w:p>
       <w:r>
+        <w:t>This method is to test that the value of the ToString override is outputting the correct values</w:t>
+      </w:r>
+    </w:p>
+    <w:p>
+      <w:pPr>
+        <w:pStyle w:val="Heading2"/>
+      </w:pPr>
+      <w:r>
+        <w:t>PackTest.java</w:t>
+      </w:r>
+    </w:p>
+    <w:p>
+      <w:r>
+        <w:t>This testing class is used to ensure that a text file can be read into the program correctly</w:t>
+      </w:r>
+      <w:r>
+        <w:t xml:space="preserve"> and that the correct value is </w:t>
+      </w:r>
+      <w:r>
+        <w:t>output</w:t>
+      </w:r>
+      <w:r>
+        <w:t xml:space="preserve"> when requested.</w:t>
+      </w:r>
+    </w:p>
+    <w:p>
+      <w:pPr>
+        <w:pStyle w:val="Heading3"/>
+        <w:rPr>
+          <w:color w:val="A9B7C6"/>
+        </w:rPr>
+      </w:pPr>
+      <w:r>
+        <w:rPr>
+          <w:color w:val="CC7832"/>
+        </w:rPr>
+        <w:t xml:space="preserve">void </w:t>
+      </w:r>
+      <w:r>
+        <w:t>testToString</w:t>
+      </w:r>
+      <w:r>
+        <w:rPr>
+          <w:color w:val="A9B7C6"/>
+        </w:rPr>
+        <w:t>()</w:t>
+      </w:r>
+    </w:p>
+    <w:p>
+      <w:r>
+        <w:t xml:space="preserve">This method is used to test the override ToString method. To initialize the pack object that I used for testing a method called </w:t>
+      </w:r>
+      <w:r>
+        <w:rPr>
+          <w:color w:val="CC7832"/>
+        </w:rPr>
+        <w:t xml:space="preserve">initFile() </w:t>
+      </w:r>
+      <w:r>
+        <w:t xml:space="preserve">is used to </w:t>
+      </w:r>
+      <w:r>
+        <w:t>create</w:t>
+      </w:r>
+      <w:r>
+        <w:t xml:space="preserve"> a new text file and populate it with numbers, simulating a pack.txt file. This is then read into the program using the constructor in the pack class.</w:t>
+      </w:r>
+    </w:p>
+    <w:p>
+      <w:pPr>
+        <w:pStyle w:val="Heading2"/>
+      </w:pPr>
+      <w:r>
+        <w:t>PlayerTest.java</w:t>
+      </w:r>
+    </w:p>
+    <w:p>
+      <w:r>
+        <w:t xml:space="preserve">This class is used to test </w:t>
+      </w:r>
+      <w:r>
+        <w:t>all</w:t>
+      </w:r>
+      <w:r>
+        <w:t xml:space="preserve"> the methods to within the Player class, this is very important as these methods are used throughout the program. </w:t>
+      </w:r>
+      <w:r>
+        <w:t>For this testing class a new player object is initialized at the beginning of each method, this is then used to test the functions with respect to the deck they were given when initialized.</w:t>
+      </w:r>
+    </w:p>
+    <w:p>
+      <w:pPr>
+        <w:pStyle w:val="Heading3"/>
+        <w:rPr>
+          <w:color w:val="A9B7C6"/>
+        </w:rPr>
+      </w:pPr>
+      <w:r>
+        <w:rPr>
+          <w:color w:val="A9B7C6"/>
+        </w:rPr>
+        <w:t xml:space="preserve">Player </w:t>
+      </w:r>
+      <w:r>
+        <w:t>createPlayer</w:t>
+      </w:r>
+      <w:r>
+        <w:rPr>
+          <w:color w:val="A9B7C6"/>
+        </w:rPr>
+        <w:t>()</w:t>
+      </w:r>
+    </w:p>
+    <w:p>
+      <w:r>
+        <w:t xml:space="preserve">This is a method that is used in </w:t>
+      </w:r>
+      <w:r>
+        <w:t>many of</w:t>
+      </w:r>
+      <w:r>
+        <w:t xml:space="preserve"> the test methods to construct a new player object and then populate the players decks with the required cards for testing</w:t>
+      </w:r>
+    </w:p>
+    <w:p>
+      <w:pPr>
+        <w:pStyle w:val="Heading3"/>
+        <w:rPr>
+          <w:color w:val="A9B7C6"/>
+        </w:rPr>
+      </w:pPr>
+      <w:r>
+        <w:rPr>
+          <w:color w:val="CC7832"/>
+        </w:rPr>
+        <w:t xml:space="preserve">void </w:t>
+      </w:r>
+      <w:r>
+        <w:t>testDrawCardFromDeck</w:t>
+      </w:r>
+      <w:r>
+        <w:rPr>
+          <w:color w:val="A9B7C6"/>
+        </w:rPr>
+        <w:t>()</w:t>
+      </w:r>
+    </w:p>
+    <w:p>
+      <w:r>
+        <w:t xml:space="preserve">This test is used to </w:t>
+      </w:r>
+      <w:r>
+        <w:t>ensure that the correct card is being drawn from the players left deck and then placed into their hand. This is done by:</w:t>
+      </w:r>
+    </w:p>
+    <w:p>
+      <w:pPr>
+        <w:pStyle w:val="ListParagraph"/>
+        <w:numPr>
+          <w:ilvl w:val="0"/>
+          <w:numId w:val="5"/>
+        </w:numPr>
+      </w:pPr>
+      <w:r>
+        <w:t>Initialising a new player object with the queue of cards</w:t>
+      </w:r>
+    </w:p>
+    <w:p>
+      <w:pPr>
+        <w:pStyle w:val="ListParagraph"/>
+        <w:numPr>
+          <w:ilvl w:val="0"/>
+          <w:numId w:val="5"/>
+        </w:numPr>
+      </w:pPr>
+      <w:r>
+        <w:t>Recording the value before any changes have been made</w:t>
+      </w:r>
+    </w:p>
+    <w:p>
+      <w:pPr>
+        <w:pStyle w:val="ListParagraph"/>
+        <w:numPr>
+          <w:ilvl w:val="0"/>
+          <w:numId w:val="5"/>
+        </w:numPr>
+      </w:pPr>
+      <w:r>
+        <w:t>Executing the drawCardFromDeck() method</w:t>
+      </w:r>
+    </w:p>
+    <w:p>
+      <w:pPr>
+        <w:pStyle w:val="ListParagraph"/>
+        <w:numPr>
+          <w:ilvl w:val="0"/>
+          <w:numId w:val="5"/>
+        </w:numPr>
+      </w:pPr>
+      <w:r>
+        <w:t>Recording the expected and actual output</w:t>
+      </w:r>
+    </w:p>
+    <w:p>
+      <w:pPr>
+        <w:pStyle w:val="ListParagraph"/>
+        <w:numPr>
+          <w:ilvl w:val="0"/>
+          <w:numId w:val="5"/>
+        </w:numPr>
+      </w:pPr>
+      <w:r>
+        <w:t>Assertion test to check these outputs</w:t>
+      </w:r>
+    </w:p>
+    <w:p>
+      <w:pPr>
+        <w:pStyle w:val="Heading3"/>
+        <w:rPr>
+          <w:color w:val="A9B7C6"/>
+        </w:rPr>
+      </w:pPr>
+      <w:r>
+        <w:rPr>
+          <w:color w:val="CC7832"/>
+        </w:rPr>
+        <w:t xml:space="preserve">void </w:t>
+      </w:r>
+      <w:r>
+        <w:t>testDiscardCardToDeck</w:t>
+      </w:r>
+      <w:r>
+        <w:rPr>
+          <w:color w:val="A9B7C6"/>
+        </w:rPr>
+        <w:t>()</w:t>
+      </w:r>
+    </w:p>
+    <w:p>
+      <w:r>
+        <w:t>This test is used to ensure that the correct card is discarded from the players deck and is then placed into their right deck, this is done by:</w:t>
+      </w:r>
+    </w:p>
+    <w:p>
+      <w:pPr>
+        <w:pStyle w:val="ListParagraph"/>
+        <w:numPr>
+          <w:ilvl w:val="0"/>
+          <w:numId w:val="6"/>
+        </w:numPr>
+      </w:pPr>
+      <w:r>
+        <w:t>Initialising a new player object with the queue of cards</w:t>
+      </w:r>
+    </w:p>
+    <w:p>
+      <w:pPr>
+        <w:pStyle w:val="ListParagraph"/>
+        <w:numPr>
+          <w:ilvl w:val="0"/>
+          <w:numId w:val="6"/>
+        </w:numPr>
+      </w:pPr>
+      <w:r>
+        <w:t>Recording the value before any changes have been made</w:t>
+      </w:r>
+    </w:p>
+    <w:p>
+      <w:pPr>
+        <w:pStyle w:val="ListParagraph"/>
+        <w:numPr>
+          <w:ilvl w:val="0"/>
+          <w:numId w:val="6"/>
+        </w:numPr>
+      </w:pPr>
+      <w:r>
+        <w:t>Executing the discardCardToDeck() method</w:t>
+      </w:r>
+    </w:p>
+    <w:p>
+      <w:pPr>
+        <w:pStyle w:val="ListParagraph"/>
+        <w:numPr>
+          <w:ilvl w:val="0"/>
+          <w:numId w:val="6"/>
+        </w:numPr>
+      </w:pPr>
+      <w:r>
+        <w:t>Recording the expected and actual output</w:t>
+      </w:r>
+    </w:p>
+    <w:p>
+      <w:pPr>
+        <w:pStyle w:val="ListParagraph"/>
+        <w:numPr>
+          <w:ilvl w:val="0"/>
+          <w:numId w:val="6"/>
+        </w:numPr>
+      </w:pPr>
+      <w:r>
+        <w:t>Assertion test to check these outputs</w:t>
+      </w:r>
+    </w:p>
+    <w:p>
+      <w:pPr>
+        <w:pStyle w:val="Heading3"/>
+        <w:rPr>
+          <w:color w:val="A9B7C6"/>
+        </w:rPr>
+      </w:pPr>
+      <w:r>
+        <w:rPr>
+          <w:color w:val="CC7832"/>
+        </w:rPr>
+        <w:t xml:space="preserve">void </w:t>
+      </w:r>
+      <w:r>
+        <w:t>testPlayGo</w:t>
+      </w:r>
+      <w:r>
+        <w:rPr>
+          <w:color w:val="A9B7C6"/>
+        </w:rPr>
+        <w:t>()</w:t>
+      </w:r>
+    </w:p>
+    <w:p>
+      <w:r>
+        <w:t>This test is to simulate the players’ hand after they have played a go</w:t>
+      </w:r>
+      <w:r>
+        <w:t xml:space="preserve"> and ensures that the output is as expected</w:t>
+      </w:r>
+      <w:r>
+        <w:t>.</w:t>
+      </w:r>
+    </w:p>
+    <w:p>
+      <w:pPr>
+        <w:pStyle w:val="ListParagraph"/>
+        <w:numPr>
+          <w:ilvl w:val="0"/>
+          <w:numId w:val="7"/>
+        </w:numPr>
+      </w:pPr>
+      <w:r>
+        <w:t>Initialising a new player object with the queue of cards</w:t>
+      </w:r>
+    </w:p>
+    <w:p>
+      <w:pPr>
+        <w:pStyle w:val="ListParagraph"/>
+        <w:numPr>
+          <w:ilvl w:val="0"/>
+          <w:numId w:val="7"/>
+        </w:numPr>
+      </w:pPr>
+      <w:r>
+        <w:t>Simulate a round of play by executing the playGo() method</w:t>
+      </w:r>
+    </w:p>
+    <w:p>
+      <w:pPr>
+        <w:pStyle w:val="ListParagraph"/>
+        <w:numPr>
+          <w:ilvl w:val="0"/>
+          <w:numId w:val="7"/>
+        </w:numPr>
+      </w:pPr>
+      <w:r>
+        <w:lastRenderedPageBreak/>
+        <w:t>Record the expected output of the deck</w:t>
+      </w:r>
+    </w:p>
+    <w:p>
+      <w:pPr>
+        <w:pStyle w:val="ListParagraph"/>
+        <w:numPr>
+          <w:ilvl w:val="0"/>
+          <w:numId w:val="7"/>
+        </w:numPr>
+      </w:pPr>
+      <w:r>
+        <w:t>Assertion test this against the actual output</w:t>
+      </w:r>
+    </w:p>
+    <w:p>
+      <w:pPr>
+        <w:pStyle w:val="Heading3"/>
+        <w:rPr>
+          <w:color w:val="A9B7C6"/>
+        </w:rPr>
+      </w:pPr>
+      <w:r>
+        <w:rPr>
+          <w:color w:val="CC7832"/>
+        </w:rPr>
+        <w:t xml:space="preserve">void </w:t>
+      </w:r>
+      <w:r>
+        <w:t>testToString</w:t>
+      </w:r>
+      <w:r>
+        <w:rPr>
+          <w:color w:val="A9B7C6"/>
+        </w:rPr>
+        <w:t>()</w:t>
+      </w:r>
+    </w:p>
+    <w:p>
+      <w:r>
         <w:t>This method is used to test the ToString override in the Player class, this is done by:</w:t>
       </w:r>
     </w:p>
@@ -783,7 +851,7 @@
         </w:numPr>
       </w:pPr>
       <w:r>
-        <w:t>Populating a Queue of cards</w:t>
+        <w:t>Initialising a new player object with the queue of cards</w:t>
       </w:r>
     </w:p>
     <w:p>
@@ -795,7 +863,7 @@
         </w:numPr>
       </w:pPr>
       <w:r>
-        <w:t>Initialising a new player object with the queue of cards</w:t>
+        <w:t>Recording the expected output</w:t>
       </w:r>
     </w:p>
     <w:p>
@@ -807,18 +875,6 @@
         </w:numPr>
       </w:pPr>
       <w:r>
-        <w:t>Recording the expected output</w:t>
-      </w:r>
-    </w:p>
-    <w:p>
-      <w:pPr>
-        <w:pStyle w:val="ListParagraph"/>
-        <w:numPr>
-          <w:ilvl w:val="0"/>
-          <w:numId w:val="9"/>
-        </w:numPr>
-      </w:pPr>
-      <w:r>
         <w:t>Using an assertion test to check the expected output to the output of the ToString method</w:t>
       </w:r>
     </w:p>
@@ -859,7 +915,7 @@
         </w:numPr>
       </w:pPr>
       <w:r>
-        <w:t>Populating a Queue of cards</w:t>
+        <w:t>Initialising a new player object with the queue of cards that are all the same</w:t>
       </w:r>
     </w:p>
     <w:p>
@@ -871,22 +927,16 @@
         </w:numPr>
       </w:pPr>
       <w:r>
-        <w:t>Initialising a new player object with the queue of cards that are all the same</w:t>
-      </w:r>
-    </w:p>
-    <w:p>
-      <w:pPr>
-        <w:pStyle w:val="ListParagraph"/>
-        <w:numPr>
-          <w:ilvl w:val="0"/>
-          <w:numId w:val="10"/>
-        </w:numPr>
-      </w:pPr>
-      <w:r>
         <w:t>Checking the value of the getPlayerWon method</w:t>
       </w:r>
       <w:r>
-        <w:t xml:space="preserve"> which will return true if all of the players card values are the same</w:t>
+        <w:t xml:space="preserve"> which will return true if </w:t>
+      </w:r>
+      <w:r>
+        <w:t>all</w:t>
+      </w:r>
+      <w:r>
+        <w:t xml:space="preserve"> the players card values are the same</w:t>
       </w:r>
     </w:p>
     <w:p>
@@ -1108,7 +1158,19 @@
         </w:numPr>
       </w:pPr>
       <w:r>
-        <w:t>Execute the discardCardToDeck method to discard the one 2 card</w:t>
+        <w:t xml:space="preserve">Execute the discardCardToDeck method to discard the </w:t>
+      </w:r>
+      <w:r>
+        <w:t>single</w:t>
+      </w:r>
+      <w:r>
+        <w:t xml:space="preserve"> 2 </w:t>
+      </w:r>
+      <w:r>
+        <w:t>card</w:t>
+      </w:r>
+      <w:r>
+        <w:t xml:space="preserve"> in the deck preventing it from being a winning hand</w:t>
       </w:r>
     </w:p>
     <w:p>
@@ -1159,7 +1221,6 @@
         <w:t>Use an assertion test to check that the two values are different</w:t>
       </w:r>
     </w:p>
-    <w:p/>
     <w:p/>
     <w:sectPr>
       <w:pgSz w:w="12240" w:h="15840"/>

</xml_diff>